<commit_message>
Lombok, Cache, swagger changes
</commit_message>
<xml_diff>
--- a/API_Document.docx
+++ b/API_Document.docx
@@ -2,16 +2,6 @@
 <file path=word/document.xml><?xml version="1.0" encoding="utf-8"?>
 <w:document xmlns:wpc="http://schemas.microsoft.com/office/word/2010/wordprocessingCanvas" xmlns:cx="http://schemas.microsoft.com/office/drawing/2014/chartex" xmlns:cx1="http://schemas.microsoft.com/office/drawing/2015/9/8/chartex" xmlns:cx2="http://schemas.microsoft.com/office/drawing/2015/10/21/chartex" xmlns:cx3="http://schemas.microsoft.com/office/drawing/2016/5/9/chartex" xmlns:cx4="http://schemas.microsoft.com/office/drawing/2016/5/10/chartex" xmlns:cx5="http://schemas.microsoft.com/office/drawing/2016/5/11/chartex" xmlns:cx6="http://schemas.microsoft.com/office/drawing/2016/5/12/chartex" xmlns:cx7="http://schemas.microsoft.com/office/drawing/2016/5/13/chartex" xmlns:cx8="http://schemas.microsoft.com/office/drawing/2016/5/14/chartex" xmlns:mc="http://schemas.openxmlformats.org/markup-compatibility/2006" xmlns:aink="http://schemas.microsoft.com/office/drawing/2016/ink" xmlns:am3d="http://schemas.microsoft.com/office/drawing/2017/model3d" xmlns:o="urn:schemas-microsoft-com:office:office" xmlns:oel="http://schemas.microsoft.com/office/2019/extlst" xmlns:r="http://schemas.openxmlformats.org/officeDocument/2006/relationships" xmlns:m="http://schemas.openxmlformats.org/officeDocument/2006/math" xmlns:v="urn:schemas-microsoft-com:vml" xmlns:wp14="http://schemas.microsoft.com/office/word/2010/wordprocessingDrawing" xmlns:wp="http://schemas.openxmlformats.org/drawingml/2006/wordprocessingDrawing" xmlns:w10="urn:schemas-microsoft-com:office:word" xmlns:w="http://schemas.openxmlformats.org/wordprocessingml/2006/main" xmlns:w14="http://schemas.microsoft.com/office/word/2010/wordml" xmlns:w15="http://schemas.microsoft.com/office/word/2012/wordml" xmlns:w16cex="http://schemas.microsoft.com/office/word/2018/wordml/cex" xmlns:w16cid="http://schemas.microsoft.com/office/word/2016/wordml/cid" xmlns:w16="http://schemas.microsoft.com/office/word/2018/wordml" xmlns:w16du="http://schemas.microsoft.com/office/word/2023/wordml/word16du" xmlns:w16sdtdh="http://schemas.microsoft.com/office/word/2020/wordml/sdtdatahash" xmlns:w16se="http://schemas.microsoft.com/office/word/2015/wordml/symex" xmlns:wpg="http://schemas.microsoft.com/office/word/2010/wordprocessingGroup" xmlns:wpi="http://schemas.microsoft.com/office/word/2010/wordprocessingInk" xmlns:wne="http://schemas.microsoft.com/office/word/2006/wordml" xmlns:wps="http://schemas.microsoft.com/office/word/2010/wordprocessingShape" mc:Ignorable="w14 w15 w16se w16cid w16 w16cex w16sdtdh wp14">
   <w:body>
-    <w:p>
-      <w:pPr>
-        <w:pStyle w:val="Default"/>
-        <w:rPr>
-          <w:rFonts w:ascii="Times New Roman" w:hAnsi="Times New Roman" w:cs="Times New Roman"/>
-          <w:sz w:val="32"/>
-          <w:szCs w:val="32"/>
-        </w:rPr>
-      </w:pPr>
-    </w:p>
     <w:p>
       <w:pPr>
         <w:rPr>
@@ -183,25 +173,7 @@
           <w:sz w:val="24"/>
           <w:szCs w:val="24"/>
         </w:rPr>
-        <w:t>H2 - jdbc:h</w:t>
-      </w:r>
-      <w:proofErr w:type="gramStart"/>
-      <w:r>
-        <w:rPr>
-          <w:rFonts w:ascii="Times New Roman" w:hAnsi="Times New Roman" w:cs="Times New Roman"/>
-          <w:sz w:val="24"/>
-          <w:szCs w:val="24"/>
-        </w:rPr>
-        <w:t>2:mem</w:t>
-      </w:r>
-      <w:proofErr w:type="gramEnd"/>
-      <w:r>
-        <w:rPr>
-          <w:rFonts w:ascii="Times New Roman" w:hAnsi="Times New Roman" w:cs="Times New Roman"/>
-          <w:sz w:val="24"/>
-          <w:szCs w:val="24"/>
-        </w:rPr>
-        <w:t>:traindb</w:t>
+        <w:t>H2 - jdbc:h2:mem:traindb</w:t>
       </w:r>
     </w:p>
     <w:p>
@@ -275,7 +247,7 @@
           <w:sz w:val="24"/>
           <w:szCs w:val="24"/>
         </w:rPr>
-        <w:t>Time formatter to check the 24 hours/ 12 hours Military format.</w:t>
+        <w:t>Devtools</w:t>
       </w:r>
     </w:p>
     <w:p>
@@ -297,6 +269,28 @@
           <w:sz w:val="24"/>
           <w:szCs w:val="24"/>
         </w:rPr>
+        <w:t>Time formatter to check the 24 hours/ 12 hours Military format.</w:t>
+      </w:r>
+    </w:p>
+    <w:p>
+      <w:pPr>
+        <w:pStyle w:val="ListParagraph"/>
+        <w:numPr>
+          <w:ilvl w:val="0"/>
+          <w:numId w:val="1"/>
+        </w:numPr>
+        <w:rPr>
+          <w:rFonts w:ascii="Times New Roman" w:hAnsi="Times New Roman" w:cs="Times New Roman"/>
+          <w:sz w:val="24"/>
+          <w:szCs w:val="24"/>
+        </w:rPr>
+      </w:pPr>
+      <w:r>
+        <w:rPr>
+          <w:rFonts w:ascii="Times New Roman" w:hAnsi="Times New Roman" w:cs="Times New Roman"/>
+          <w:sz w:val="24"/>
+          <w:szCs w:val="24"/>
+        </w:rPr>
         <w:t>Find the Postman collection and Postman testing documents from git repository.</w:t>
       </w:r>
     </w:p>
@@ -314,25 +308,7 @@
           <w:sz w:val="24"/>
           <w:szCs w:val="24"/>
         </w:rPr>
-        <w:t xml:space="preserve">Below are the </w:t>
-      </w:r>
-      <w:proofErr w:type="gramStart"/>
-      <w:r>
-        <w:rPr>
-          <w:rFonts w:ascii="Times New Roman" w:hAnsi="Times New Roman" w:cs="Times New Roman"/>
-          <w:sz w:val="24"/>
-          <w:szCs w:val="24"/>
-        </w:rPr>
-        <w:t>URL’s</w:t>
-      </w:r>
-      <w:proofErr w:type="gramEnd"/>
-      <w:r>
-        <w:rPr>
-          <w:rFonts w:ascii="Times New Roman" w:hAnsi="Times New Roman" w:cs="Times New Roman"/>
-          <w:sz w:val="24"/>
-          <w:szCs w:val="24"/>
-        </w:rPr>
-        <w:t xml:space="preserve"> to access the application;</w:t>
+        <w:t>Below are the URL’s to access the application;</w:t>
       </w:r>
     </w:p>
     <w:p>
@@ -468,36 +444,39 @@
           <w:sz w:val="24"/>
           <w:szCs w:val="24"/>
         </w:rPr>
-        <w:t xml:space="preserve">GET /schedule </w:t>
-      </w:r>
-      <w:r>
-        <w:rPr>
-          <w:rFonts w:ascii="Times New Roman" w:hAnsi="Times New Roman" w:cs="Times New Roman"/>
-          <w:sz w:val="24"/>
-          <w:szCs w:val="24"/>
-        </w:rPr>
-        <w:t xml:space="preserve">that </w:t>
-      </w:r>
-      <w:r>
-        <w:rPr>
-          <w:rFonts w:ascii="Times New Roman" w:hAnsi="Times New Roman" w:cs="Times New Roman"/>
-          <w:sz w:val="24"/>
-          <w:szCs w:val="24"/>
-        </w:rPr>
-        <w:t>Returns the entire timetable as a JSON array.</w:t>
-      </w:r>
-    </w:p>
-    <w:p>
-      <w:pPr>
-        <w:rPr>
-          <w:rFonts w:ascii="Times New Roman" w:hAnsi="Times New Roman" w:cs="Times New Roman"/>
-          <w:sz w:val="24"/>
-          <w:szCs w:val="24"/>
-        </w:rPr>
-      </w:pPr>
-      <w:r>
-        <w:rPr>
-          <w:rFonts w:ascii="Times New Roman" w:hAnsi="Times New Roman" w:cs="Times New Roman"/>
+        <w:t>GET /schedule</w:t>
+      </w:r>
+    </w:p>
+    <w:p>
+      <w:pPr>
+        <w:ind w:left="720"/>
+        <w:rPr>
+          <w:rFonts w:ascii="Times New Roman" w:hAnsi="Times New Roman" w:cs="Times New Roman"/>
+          <w:sz w:val="24"/>
+          <w:szCs w:val="24"/>
+        </w:rPr>
+      </w:pPr>
+      <w:r>
+        <w:rPr>
+          <w:rFonts w:ascii="Times New Roman" w:hAnsi="Times New Roman" w:cs="Times New Roman"/>
+          <w:sz w:val="24"/>
+          <w:szCs w:val="24"/>
+        </w:rPr>
+        <w:t>that Returns the entire timetable as a JSON array.</w:t>
+      </w:r>
+    </w:p>
+    <w:p>
+      <w:pPr>
+        <w:rPr>
+          <w:rFonts w:ascii="Times New Roman" w:hAnsi="Times New Roman" w:cs="Times New Roman"/>
+          <w:sz w:val="24"/>
+          <w:szCs w:val="24"/>
+        </w:rPr>
+      </w:pPr>
+      <w:r>
+        <w:rPr>
+          <w:rFonts w:ascii="Times New Roman" w:hAnsi="Times New Roman" w:cs="Times New Roman"/>
+          <w:noProof/>
           <w:sz w:val="24"/>
           <w:szCs w:val="24"/>
         </w:rPr>
@@ -558,28 +537,47 @@
           <w:sz w:val="24"/>
           <w:szCs w:val="24"/>
         </w:rPr>
-        <w:t>GET /schedule/{line} Returns a JSON array with the timetable for that specific line.</w:t>
-      </w:r>
-    </w:p>
-    <w:p>
-      <w:pPr>
-        <w:rPr>
-          <w:rFonts w:ascii="Times New Roman" w:hAnsi="Times New Roman" w:cs="Times New Roman"/>
-          <w:sz w:val="24"/>
-          <w:szCs w:val="24"/>
-        </w:rPr>
-      </w:pPr>
-      <w:r>
-        <w:rPr>
-          <w:rFonts w:ascii="Times New Roman" w:hAnsi="Times New Roman" w:cs="Times New Roman"/>
+        <w:t>GET /schedule</w:t>
+      </w:r>
+    </w:p>
+    <w:p>
+      <w:pPr>
+        <w:ind w:left="720"/>
+        <w:rPr>
+          <w:rFonts w:ascii="Times New Roman" w:hAnsi="Times New Roman" w:cs="Times New Roman"/>
+          <w:sz w:val="24"/>
+          <w:szCs w:val="24"/>
+        </w:rPr>
+      </w:pPr>
+      <w:r>
+        <w:rPr>
+          <w:rFonts w:ascii="Times New Roman" w:hAnsi="Times New Roman" w:cs="Times New Roman"/>
+          <w:sz w:val="24"/>
+          <w:szCs w:val="24"/>
+        </w:rPr>
+        <w:t>Returns 500- Internal Server error if, no table exists in H2 DB.</w:t>
+      </w:r>
+    </w:p>
+    <w:p>
+      <w:pPr>
+        <w:rPr>
+          <w:rFonts w:ascii="Times New Roman" w:hAnsi="Times New Roman" w:cs="Times New Roman"/>
+          <w:sz w:val="24"/>
+          <w:szCs w:val="24"/>
+        </w:rPr>
+      </w:pPr>
+      <w:r>
+        <w:rPr>
+          <w:rFonts w:ascii="Times New Roman" w:hAnsi="Times New Roman" w:cs="Times New Roman"/>
+          <w:noProof/>
           <w:sz w:val="24"/>
           <w:szCs w:val="24"/>
         </w:rPr>
         <w:drawing>
-          <wp:inline distT="0" distB="0" distL="0" distR="0" wp14:anchorId="6799F7BA" wp14:editId="3D9BC80C">
-            <wp:extent cx="5943600" cy="2955290"/>
-            <wp:effectExtent l="0" t="0" r="0" b="0"/>
-            <wp:docPr id="2" name="Picture 2"/>
+          <wp:inline distT="0" distB="0" distL="0" distR="0" wp14:anchorId="49B2C2E5" wp14:editId="45275A11">
+            <wp:extent cx="5943600" cy="2968625"/>
+            <wp:effectExtent l="0" t="0" r="0" b="3175"/>
+            <wp:docPr id="8" name="Picture 8"/>
             <wp:cNvGraphicFramePr>
               <a:graphicFrameLocks xmlns:a="http://schemas.openxmlformats.org/drawingml/2006/main" noChangeAspect="1"/>
             </wp:cNvGraphicFramePr>
@@ -599,7 +597,7 @@
                   <pic:spPr>
                     <a:xfrm>
                       <a:off x="0" y="0"/>
-                      <a:ext cx="5943600" cy="2955290"/>
+                      <a:ext cx="5943600" cy="2968625"/>
                     </a:xfrm>
                     <a:prstGeom prst="rect">
                       <a:avLst/>
@@ -633,75 +631,46 @@
         </w:rPr>
         <w:t>GET /schedule/{line}</w:t>
       </w:r>
-      <w:r>
-        <w:rPr>
-          <w:rFonts w:ascii="Times New Roman" w:hAnsi="Times New Roman" w:cs="Times New Roman"/>
-          <w:sz w:val="24"/>
-          <w:szCs w:val="24"/>
-        </w:rPr>
-        <w:t>,</w:t>
-      </w:r>
-      <w:r>
-        <w:rPr>
-          <w:rFonts w:ascii="Times New Roman" w:hAnsi="Times New Roman" w:cs="Times New Roman"/>
-          <w:sz w:val="24"/>
-          <w:szCs w:val="24"/>
-        </w:rPr>
-        <w:t xml:space="preserve"> If the line does not exist, the request </w:t>
-      </w:r>
-      <w:r>
-        <w:rPr>
-          <w:rFonts w:ascii="Times New Roman" w:hAnsi="Times New Roman" w:cs="Times New Roman"/>
-          <w:sz w:val="24"/>
-          <w:szCs w:val="24"/>
-        </w:rPr>
-        <w:t>r</w:t>
-      </w:r>
-      <w:r>
-        <w:rPr>
-          <w:rFonts w:ascii="Times New Roman" w:hAnsi="Times New Roman" w:cs="Times New Roman"/>
-          <w:sz w:val="24"/>
-          <w:szCs w:val="24"/>
-        </w:rPr>
-        <w:t>eturn</w:t>
-      </w:r>
-      <w:r>
-        <w:rPr>
-          <w:rFonts w:ascii="Times New Roman" w:hAnsi="Times New Roman" w:cs="Times New Roman"/>
-          <w:sz w:val="24"/>
-          <w:szCs w:val="24"/>
-        </w:rPr>
-        <w:t>s</w:t>
-      </w:r>
-      <w:r>
-        <w:rPr>
-          <w:rFonts w:ascii="Times New Roman" w:hAnsi="Times New Roman" w:cs="Times New Roman"/>
-          <w:sz w:val="24"/>
-          <w:szCs w:val="24"/>
-        </w:rPr>
-        <w:t xml:space="preserve"> HTTP 404 (Not Found).</w:t>
-      </w:r>
-    </w:p>
-    <w:p>
-      <w:pPr>
-        <w:rPr>
-          <w:rFonts w:ascii="Times New Roman" w:hAnsi="Times New Roman" w:cs="Times New Roman"/>
-          <w:sz w:val="24"/>
-          <w:szCs w:val="24"/>
-        </w:rPr>
-      </w:pPr>
-      <w:r>
-        <w:rPr>
-          <w:rFonts w:ascii="Times New Roman" w:hAnsi="Times New Roman" w:cs="Times New Roman"/>
+    </w:p>
+    <w:p>
+      <w:pPr>
+        <w:pStyle w:val="ListParagraph"/>
+        <w:rPr>
+          <w:rFonts w:ascii="Times New Roman" w:hAnsi="Times New Roman" w:cs="Times New Roman"/>
+          <w:sz w:val="24"/>
+          <w:szCs w:val="24"/>
+        </w:rPr>
+      </w:pPr>
+      <w:r>
+        <w:rPr>
+          <w:rFonts w:ascii="Times New Roman" w:hAnsi="Times New Roman" w:cs="Times New Roman"/>
+          <w:sz w:val="24"/>
+          <w:szCs w:val="24"/>
+        </w:rPr>
+        <w:t>Returns a JSON array with the timetable for that specific line.</w:t>
+      </w:r>
+    </w:p>
+    <w:p>
+      <w:pPr>
+        <w:rPr>
+          <w:rFonts w:ascii="Times New Roman" w:hAnsi="Times New Roman" w:cs="Times New Roman"/>
+          <w:sz w:val="24"/>
+          <w:szCs w:val="24"/>
+        </w:rPr>
+      </w:pPr>
+      <w:r>
+        <w:rPr>
+          <w:rFonts w:ascii="Times New Roman" w:hAnsi="Times New Roman" w:cs="Times New Roman"/>
+          <w:noProof/>
           <w:sz w:val="24"/>
           <w:szCs w:val="24"/>
         </w:rPr>
         <w:lastRenderedPageBreak/>
         <w:drawing>
-          <wp:inline distT="0" distB="0" distL="0" distR="0" wp14:anchorId="7F356FA2" wp14:editId="7278B1A4">
-            <wp:extent cx="5943600" cy="2976880"/>
+          <wp:inline distT="0" distB="0" distL="0" distR="0" wp14:anchorId="6799F7BA" wp14:editId="3D9BC80C">
+            <wp:extent cx="5943600" cy="2955290"/>
             <wp:effectExtent l="0" t="0" r="0" b="0"/>
-            <wp:docPr id="3" name="Picture 3"/>
+            <wp:docPr id="2" name="Picture 2"/>
             <wp:cNvGraphicFramePr>
               <a:graphicFrameLocks xmlns:a="http://schemas.openxmlformats.org/drawingml/2006/main" noChangeAspect="1"/>
             </wp:cNvGraphicFramePr>
@@ -721,7 +690,7 @@
                   <pic:spPr>
                     <a:xfrm>
                       <a:off x="0" y="0"/>
-                      <a:ext cx="5943600" cy="2976880"/>
+                      <a:ext cx="5943600" cy="2955290"/>
                     </a:xfrm>
                     <a:prstGeom prst="rect">
                       <a:avLst/>
@@ -753,36 +722,79 @@
           <w:sz w:val="24"/>
           <w:szCs w:val="24"/>
         </w:rPr>
-        <w:t>GET /schedule/{line}?departure={time} Returns a one-element JSON array with the record for the specified train line and departure time</w:t>
-      </w:r>
-      <w:r>
-        <w:rPr>
-          <w:rFonts w:ascii="Times New Roman" w:hAnsi="Times New Roman" w:cs="Times New Roman"/>
-          <w:sz w:val="24"/>
-          <w:szCs w:val="24"/>
-        </w:rPr>
-        <w:t>.</w:t>
-      </w:r>
-    </w:p>
-    <w:p>
-      <w:pPr>
-        <w:rPr>
-          <w:rFonts w:ascii="Times New Roman" w:hAnsi="Times New Roman" w:cs="Times New Roman"/>
-          <w:sz w:val="24"/>
-          <w:szCs w:val="24"/>
-        </w:rPr>
-      </w:pPr>
-      <w:r>
-        <w:rPr>
-          <w:rFonts w:ascii="Times New Roman" w:hAnsi="Times New Roman" w:cs="Times New Roman"/>
+        <w:t>GET /schedule/{line}</w:t>
+      </w:r>
+    </w:p>
+    <w:p>
+      <w:pPr>
+        <w:pStyle w:val="ListParagraph"/>
+        <w:rPr>
+          <w:rFonts w:ascii="Times New Roman" w:hAnsi="Times New Roman" w:cs="Times New Roman"/>
+          <w:sz w:val="24"/>
+          <w:szCs w:val="24"/>
+        </w:rPr>
+      </w:pPr>
+      <w:r>
+        <w:rPr>
+          <w:rFonts w:ascii="Times New Roman" w:hAnsi="Times New Roman" w:cs="Times New Roman"/>
+          <w:sz w:val="24"/>
+          <w:szCs w:val="24"/>
+        </w:rPr>
+        <w:t xml:space="preserve">If the line does not exist, the request </w:t>
+      </w:r>
+      <w:r>
+        <w:rPr>
+          <w:rFonts w:ascii="Times New Roman" w:hAnsi="Times New Roman" w:cs="Times New Roman"/>
+          <w:sz w:val="24"/>
+          <w:szCs w:val="24"/>
+        </w:rPr>
+        <w:t>r</w:t>
+      </w:r>
+      <w:r>
+        <w:rPr>
+          <w:rFonts w:ascii="Times New Roman" w:hAnsi="Times New Roman" w:cs="Times New Roman"/>
+          <w:sz w:val="24"/>
+          <w:szCs w:val="24"/>
+        </w:rPr>
+        <w:t>eturn</w:t>
+      </w:r>
+      <w:r>
+        <w:rPr>
+          <w:rFonts w:ascii="Times New Roman" w:hAnsi="Times New Roman" w:cs="Times New Roman"/>
+          <w:sz w:val="24"/>
+          <w:szCs w:val="24"/>
+        </w:rPr>
+        <w:t>s</w:t>
+      </w:r>
+      <w:r>
+        <w:rPr>
+          <w:rFonts w:ascii="Times New Roman" w:hAnsi="Times New Roman" w:cs="Times New Roman"/>
+          <w:sz w:val="24"/>
+          <w:szCs w:val="24"/>
+        </w:rPr>
+        <w:t xml:space="preserve"> HTTP 404 (Not Found).</w:t>
+      </w:r>
+    </w:p>
+    <w:p>
+      <w:pPr>
+        <w:rPr>
+          <w:rFonts w:ascii="Times New Roman" w:hAnsi="Times New Roman" w:cs="Times New Roman"/>
+          <w:sz w:val="24"/>
+          <w:szCs w:val="24"/>
+        </w:rPr>
+      </w:pPr>
+      <w:r>
+        <w:rPr>
+          <w:rFonts w:ascii="Times New Roman" w:hAnsi="Times New Roman" w:cs="Times New Roman"/>
+          <w:noProof/>
           <w:sz w:val="24"/>
           <w:szCs w:val="24"/>
         </w:rPr>
         <w:drawing>
-          <wp:inline distT="0" distB="0" distL="0" distR="0" wp14:anchorId="074AC72B" wp14:editId="2E2EA660">
-            <wp:extent cx="5943600" cy="2735580"/>
-            <wp:effectExtent l="0" t="0" r="0" b="7620"/>
-            <wp:docPr id="4" name="Picture 4"/>
+          <wp:inline distT="0" distB="0" distL="0" distR="0" wp14:anchorId="7F356FA2" wp14:editId="7278B1A4">
+            <wp:extent cx="5943600" cy="2976880"/>
+            <wp:effectExtent l="0" t="0" r="0" b="0"/>
+            <wp:docPr id="3" name="Picture 3"/>
             <wp:cNvGraphicFramePr>
               <a:graphicFrameLocks xmlns:a="http://schemas.openxmlformats.org/drawingml/2006/main" noChangeAspect="1"/>
             </wp:cNvGraphicFramePr>
@@ -802,7 +814,7 @@
                   <pic:spPr>
                     <a:xfrm>
                       <a:off x="0" y="0"/>
-                      <a:ext cx="5943600" cy="2735580"/>
+                      <a:ext cx="5943600" cy="2976880"/>
                     </a:xfrm>
                     <a:prstGeom prst="rect">
                       <a:avLst/>
@@ -834,45 +846,48 @@
           <w:sz w:val="24"/>
           <w:szCs w:val="24"/>
         </w:rPr>
-        <w:t>GET /schedule/{line}?departure={time}</w:t>
-      </w:r>
-      <w:r>
-        <w:rPr>
-          <w:rFonts w:ascii="Times New Roman" w:hAnsi="Times New Roman" w:cs="Times New Roman"/>
-          <w:sz w:val="24"/>
-          <w:szCs w:val="24"/>
-        </w:rPr>
-        <w:t xml:space="preserve">, </w:t>
-      </w:r>
-      <w:r>
-        <w:rPr>
-          <w:rFonts w:ascii="Times New Roman" w:hAnsi="Times New Roman" w:cs="Times New Roman"/>
-          <w:sz w:val="24"/>
-          <w:szCs w:val="24"/>
-        </w:rPr>
-        <w:t>If a line does not have any trains departing at the specified time, the request should still be successful but should return an empty array.</w:t>
-      </w:r>
-    </w:p>
-    <w:p>
-      <w:pPr>
-        <w:rPr>
-          <w:rFonts w:ascii="Times New Roman" w:hAnsi="Times New Roman" w:cs="Times New Roman"/>
-          <w:sz w:val="24"/>
-          <w:szCs w:val="24"/>
-        </w:rPr>
-      </w:pPr>
-      <w:r>
-        <w:rPr>
-          <w:rFonts w:ascii="Times New Roman" w:hAnsi="Times New Roman" w:cs="Times New Roman"/>
+        <w:t>GET /schedule/{line}</w:t>
+      </w:r>
+    </w:p>
+    <w:p>
+      <w:pPr>
+        <w:pStyle w:val="ListParagraph"/>
+        <w:rPr>
+          <w:rFonts w:ascii="Times New Roman" w:hAnsi="Times New Roman" w:cs="Times New Roman"/>
+          <w:sz w:val="24"/>
+          <w:szCs w:val="24"/>
+        </w:rPr>
+      </w:pPr>
+      <w:r>
+        <w:rPr>
+          <w:rFonts w:ascii="Times New Roman" w:hAnsi="Times New Roman" w:cs="Times New Roman"/>
+          <w:sz w:val="24"/>
+          <w:szCs w:val="24"/>
+        </w:rPr>
+        <w:t>Returns Internal server error – 500, if no Table exists in H2 DB</w:t>
+      </w:r>
+    </w:p>
+    <w:p>
+      <w:pPr>
+        <w:rPr>
+          <w:rFonts w:ascii="Times New Roman" w:hAnsi="Times New Roman" w:cs="Times New Roman"/>
+          <w:sz w:val="24"/>
+          <w:szCs w:val="24"/>
+        </w:rPr>
+      </w:pPr>
+      <w:r>
+        <w:rPr>
+          <w:rFonts w:ascii="Times New Roman" w:hAnsi="Times New Roman" w:cs="Times New Roman"/>
+          <w:noProof/>
           <w:sz w:val="24"/>
           <w:szCs w:val="24"/>
         </w:rPr>
         <w:lastRenderedPageBreak/>
         <w:drawing>
-          <wp:inline distT="0" distB="0" distL="0" distR="0" wp14:anchorId="2FB43D17" wp14:editId="60686753">
-            <wp:extent cx="5943600" cy="2963545"/>
-            <wp:effectExtent l="0" t="0" r="0" b="8255"/>
-            <wp:docPr id="5" name="Picture 5"/>
+          <wp:inline distT="0" distB="0" distL="0" distR="0" wp14:anchorId="2D31C72D" wp14:editId="2CD0EC50">
+            <wp:extent cx="5943600" cy="2965450"/>
+            <wp:effectExtent l="0" t="0" r="0" b="6350"/>
+            <wp:docPr id="9" name="Picture 9"/>
             <wp:cNvGraphicFramePr>
               <a:graphicFrameLocks xmlns:a="http://schemas.openxmlformats.org/drawingml/2006/main" noChangeAspect="1"/>
             </wp:cNvGraphicFramePr>
@@ -892,7 +907,7 @@
                   <pic:spPr>
                     <a:xfrm>
                       <a:off x="0" y="0"/>
-                      <a:ext cx="5943600" cy="2963545"/>
+                      <a:ext cx="5943600" cy="2965450"/>
                     </a:xfrm>
                     <a:prstGeom prst="rect">
                       <a:avLst/>
@@ -926,66 +941,53 @@
         </w:rPr>
         <w:t>GET /schedule/{line}?departure={time}</w:t>
       </w:r>
-      <w:r>
-        <w:rPr>
-          <w:rFonts w:ascii="Times New Roman" w:hAnsi="Times New Roman" w:cs="Times New Roman"/>
-          <w:sz w:val="24"/>
-          <w:szCs w:val="24"/>
-        </w:rPr>
-        <w:t>,</w:t>
-      </w:r>
-      <w:r>
-        <w:rPr>
-          <w:rFonts w:ascii="Times New Roman" w:hAnsi="Times New Roman" w:cs="Times New Roman"/>
-          <w:sz w:val="24"/>
-          <w:szCs w:val="24"/>
-        </w:rPr>
-        <w:t xml:space="preserve"> to check if the input departure time </w:t>
-      </w:r>
-      <w:r>
-        <w:rPr>
-          <w:rFonts w:ascii="Times New Roman" w:hAnsi="Times New Roman" w:cs="Times New Roman"/>
-          <w:sz w:val="24"/>
-          <w:szCs w:val="24"/>
-        </w:rPr>
-        <w:t xml:space="preserve">is </w:t>
-      </w:r>
-      <w:r>
-        <w:rPr>
-          <w:rFonts w:ascii="Times New Roman" w:hAnsi="Times New Roman" w:cs="Times New Roman"/>
-          <w:sz w:val="24"/>
-          <w:szCs w:val="24"/>
-        </w:rPr>
-        <w:t>in format other than 24 hours/12 hours military format</w:t>
-      </w:r>
-      <w:r>
-        <w:rPr>
-          <w:rFonts w:ascii="Times New Roman" w:hAnsi="Times New Roman" w:cs="Times New Roman"/>
-          <w:sz w:val="24"/>
-          <w:szCs w:val="24"/>
-        </w:rPr>
-        <w:t>, and send 400 Bad Request.</w:t>
-      </w:r>
-    </w:p>
-    <w:p>
-      <w:pPr>
-        <w:rPr>
-          <w:rFonts w:ascii="Times New Roman" w:hAnsi="Times New Roman" w:cs="Times New Roman"/>
-          <w:sz w:val="24"/>
-          <w:szCs w:val="24"/>
-        </w:rPr>
-      </w:pPr>
-      <w:r>
-        <w:rPr>
-          <w:rFonts w:ascii="Times New Roman" w:hAnsi="Times New Roman" w:cs="Times New Roman"/>
+    </w:p>
+    <w:p>
+      <w:pPr>
+        <w:pStyle w:val="ListParagraph"/>
+        <w:rPr>
+          <w:rFonts w:ascii="Times New Roman" w:hAnsi="Times New Roman" w:cs="Times New Roman"/>
+          <w:sz w:val="24"/>
+          <w:szCs w:val="24"/>
+        </w:rPr>
+      </w:pPr>
+      <w:r>
+        <w:rPr>
+          <w:rFonts w:ascii="Times New Roman" w:hAnsi="Times New Roman" w:cs="Times New Roman"/>
+          <w:sz w:val="24"/>
+          <w:szCs w:val="24"/>
+        </w:rPr>
+        <w:t>Returns a one-element JSON array with the record for the specified train line and departure time</w:t>
+      </w:r>
+      <w:r>
+        <w:rPr>
+          <w:rFonts w:ascii="Times New Roman" w:hAnsi="Times New Roman" w:cs="Times New Roman"/>
+          <w:sz w:val="24"/>
+          <w:szCs w:val="24"/>
+        </w:rPr>
+        <w:t>.</w:t>
+      </w:r>
+    </w:p>
+    <w:p>
+      <w:pPr>
+        <w:rPr>
+          <w:rFonts w:ascii="Times New Roman" w:hAnsi="Times New Roman" w:cs="Times New Roman"/>
+          <w:sz w:val="24"/>
+          <w:szCs w:val="24"/>
+        </w:rPr>
+      </w:pPr>
+      <w:r>
+        <w:rPr>
+          <w:rFonts w:ascii="Times New Roman" w:hAnsi="Times New Roman" w:cs="Times New Roman"/>
+          <w:noProof/>
           <w:sz w:val="24"/>
           <w:szCs w:val="24"/>
         </w:rPr>
         <w:drawing>
-          <wp:inline distT="0" distB="0" distL="0" distR="0" wp14:anchorId="3D402751" wp14:editId="73F2047C">
-            <wp:extent cx="5943600" cy="2973705"/>
-            <wp:effectExtent l="0" t="0" r="0" b="0"/>
-            <wp:docPr id="6" name="Picture 6"/>
+          <wp:inline distT="0" distB="0" distL="0" distR="0" wp14:anchorId="074AC72B" wp14:editId="2E2EA660">
+            <wp:extent cx="5943600" cy="2735580"/>
+            <wp:effectExtent l="0" t="0" r="0" b="7620"/>
+            <wp:docPr id="4" name="Picture 4"/>
             <wp:cNvGraphicFramePr>
               <a:graphicFrameLocks xmlns:a="http://schemas.openxmlformats.org/drawingml/2006/main" noChangeAspect="1"/>
             </wp:cNvGraphicFramePr>
@@ -1005,7 +1007,7 @@
                   <pic:spPr>
                     <a:xfrm>
                       <a:off x="0" y="0"/>
-                      <a:ext cx="5943600" cy="2973705"/>
+                      <a:ext cx="5943600" cy="2735580"/>
                     </a:xfrm>
                     <a:prstGeom prst="rect">
                       <a:avLst/>
@@ -1020,68 +1022,65 @@
     </w:p>
     <w:p>
       <w:pPr>
-        <w:rPr>
-          <w:rFonts w:ascii="Times New Roman" w:hAnsi="Times New Roman" w:cs="Times New Roman"/>
-          <w:sz w:val="24"/>
-          <w:szCs w:val="24"/>
-        </w:rPr>
-      </w:pPr>
-    </w:p>
-    <w:p>
-      <w:pPr>
-        <w:rPr>
-          <w:rFonts w:ascii="Times New Roman" w:hAnsi="Times New Roman" w:cs="Times New Roman"/>
-          <w:sz w:val="24"/>
-          <w:szCs w:val="24"/>
-        </w:rPr>
-      </w:pPr>
-      <w:r>
-        <w:rPr>
-          <w:rFonts w:ascii="Times New Roman" w:hAnsi="Times New Roman" w:cs="Times New Roman"/>
-          <w:sz w:val="24"/>
-          <w:szCs w:val="24"/>
-        </w:rPr>
-        <w:t xml:space="preserve">The below screenshot is of </w:t>
-      </w:r>
-      <w:proofErr w:type="spellStart"/>
-      <w:r>
-        <w:rPr>
-          <w:rFonts w:ascii="Times New Roman" w:hAnsi="Times New Roman" w:cs="Times New Roman"/>
-          <w:sz w:val="24"/>
-          <w:szCs w:val="24"/>
-        </w:rPr>
-        <w:t>Swaager</w:t>
-      </w:r>
-      <w:proofErr w:type="spellEnd"/>
-      <w:r>
-        <w:rPr>
-          <w:rFonts w:ascii="Times New Roman" w:hAnsi="Times New Roman" w:cs="Times New Roman"/>
-          <w:sz w:val="24"/>
-          <w:szCs w:val="24"/>
-        </w:rPr>
-        <w:t xml:space="preserve"> documentation,</w:t>
-      </w:r>
-    </w:p>
-    <w:p>
-      <w:pPr>
-        <w:rPr>
-          <w:rFonts w:ascii="Times New Roman" w:hAnsi="Times New Roman" w:cs="Times New Roman"/>
-          <w:sz w:val="24"/>
-          <w:szCs w:val="24"/>
-        </w:rPr>
-      </w:pPr>
-      <w:r>
-        <w:rPr>
-          <w:rFonts w:ascii="Times New Roman" w:hAnsi="Times New Roman" w:cs="Times New Roman"/>
+        <w:pStyle w:val="ListParagraph"/>
+        <w:numPr>
+          <w:ilvl w:val="0"/>
+          <w:numId w:val="2"/>
+        </w:numPr>
+        <w:rPr>
+          <w:rFonts w:ascii="Times New Roman" w:hAnsi="Times New Roman" w:cs="Times New Roman"/>
+          <w:sz w:val="24"/>
+          <w:szCs w:val="24"/>
+        </w:rPr>
+      </w:pPr>
+      <w:r>
+        <w:rPr>
+          <w:rFonts w:ascii="Times New Roman" w:hAnsi="Times New Roman" w:cs="Times New Roman"/>
+          <w:sz w:val="24"/>
+          <w:szCs w:val="24"/>
+        </w:rPr>
+        <w:t>GET /schedule/{line}?departure={time}</w:t>
+      </w:r>
+    </w:p>
+    <w:p>
+      <w:pPr>
+        <w:pStyle w:val="ListParagraph"/>
+        <w:rPr>
+          <w:rFonts w:ascii="Times New Roman" w:hAnsi="Times New Roman" w:cs="Times New Roman"/>
+          <w:sz w:val="24"/>
+          <w:szCs w:val="24"/>
+        </w:rPr>
+      </w:pPr>
+      <w:r>
+        <w:rPr>
+          <w:rFonts w:ascii="Times New Roman" w:hAnsi="Times New Roman" w:cs="Times New Roman"/>
+          <w:sz w:val="24"/>
+          <w:szCs w:val="24"/>
+        </w:rPr>
+        <w:t>If a line does not have any trains departing at the specified time, the request should still be successful but should return an empty array.</w:t>
+      </w:r>
+    </w:p>
+    <w:p>
+      <w:pPr>
+        <w:rPr>
+          <w:rFonts w:ascii="Times New Roman" w:hAnsi="Times New Roman" w:cs="Times New Roman"/>
+          <w:sz w:val="24"/>
+          <w:szCs w:val="24"/>
+        </w:rPr>
+      </w:pPr>
+      <w:r>
+        <w:rPr>
+          <w:rFonts w:ascii="Times New Roman" w:hAnsi="Times New Roman" w:cs="Times New Roman"/>
+          <w:noProof/>
           <w:sz w:val="24"/>
           <w:szCs w:val="24"/>
         </w:rPr>
         <w:lastRenderedPageBreak/>
         <w:drawing>
-          <wp:inline distT="0" distB="0" distL="0" distR="0" wp14:anchorId="34E33DC2" wp14:editId="14D02157">
-            <wp:extent cx="5943600" cy="2990850"/>
-            <wp:effectExtent l="0" t="0" r="0" b="0"/>
-            <wp:docPr id="7" name="Picture 7"/>
+          <wp:inline distT="0" distB="0" distL="0" distR="0" wp14:anchorId="2FB43D17" wp14:editId="60686753">
+            <wp:extent cx="5943600" cy="2963545"/>
+            <wp:effectExtent l="0" t="0" r="0" b="8255"/>
+            <wp:docPr id="5" name="Picture 5"/>
             <wp:cNvGraphicFramePr>
               <a:graphicFrameLocks xmlns:a="http://schemas.openxmlformats.org/drawingml/2006/main" noChangeAspect="1"/>
             </wp:cNvGraphicFramePr>
@@ -1101,6 +1100,208 @@
                   <pic:spPr>
                     <a:xfrm>
                       <a:off x="0" y="0"/>
+                      <a:ext cx="5943600" cy="2963545"/>
+                    </a:xfrm>
+                    <a:prstGeom prst="rect">
+                      <a:avLst/>
+                    </a:prstGeom>
+                  </pic:spPr>
+                </pic:pic>
+              </a:graphicData>
+            </a:graphic>
+          </wp:inline>
+        </w:drawing>
+      </w:r>
+    </w:p>
+    <w:p>
+      <w:pPr>
+        <w:pStyle w:val="ListParagraph"/>
+        <w:numPr>
+          <w:ilvl w:val="0"/>
+          <w:numId w:val="2"/>
+        </w:numPr>
+        <w:rPr>
+          <w:rFonts w:ascii="Times New Roman" w:hAnsi="Times New Roman" w:cs="Times New Roman"/>
+          <w:sz w:val="24"/>
+          <w:szCs w:val="24"/>
+        </w:rPr>
+      </w:pPr>
+      <w:r>
+        <w:rPr>
+          <w:rFonts w:ascii="Times New Roman" w:hAnsi="Times New Roman" w:cs="Times New Roman"/>
+          <w:sz w:val="24"/>
+          <w:szCs w:val="24"/>
+        </w:rPr>
+        <w:t>GET /schedule/{line}?departure={time}</w:t>
+      </w:r>
+    </w:p>
+    <w:p>
+      <w:pPr>
+        <w:pStyle w:val="ListParagraph"/>
+        <w:rPr>
+          <w:rFonts w:ascii="Times New Roman" w:hAnsi="Times New Roman" w:cs="Times New Roman"/>
+          <w:sz w:val="24"/>
+          <w:szCs w:val="24"/>
+        </w:rPr>
+      </w:pPr>
+      <w:r>
+        <w:rPr>
+          <w:rFonts w:ascii="Times New Roman" w:hAnsi="Times New Roman" w:cs="Times New Roman"/>
+          <w:sz w:val="24"/>
+          <w:szCs w:val="24"/>
+        </w:rPr>
+        <w:t xml:space="preserve">to check if the input departure time </w:t>
+      </w:r>
+      <w:r>
+        <w:rPr>
+          <w:rFonts w:ascii="Times New Roman" w:hAnsi="Times New Roman" w:cs="Times New Roman"/>
+          <w:sz w:val="24"/>
+          <w:szCs w:val="24"/>
+        </w:rPr>
+        <w:t xml:space="preserve">is </w:t>
+      </w:r>
+      <w:r>
+        <w:rPr>
+          <w:rFonts w:ascii="Times New Roman" w:hAnsi="Times New Roman" w:cs="Times New Roman"/>
+          <w:sz w:val="24"/>
+          <w:szCs w:val="24"/>
+        </w:rPr>
+        <w:t>in format other than 24 hours/12 hours military format</w:t>
+      </w:r>
+      <w:r>
+        <w:rPr>
+          <w:rFonts w:ascii="Times New Roman" w:hAnsi="Times New Roman" w:cs="Times New Roman"/>
+          <w:sz w:val="24"/>
+          <w:szCs w:val="24"/>
+        </w:rPr>
+        <w:t>, and send 400 Bad Request.</w:t>
+      </w:r>
+    </w:p>
+    <w:p>
+      <w:pPr>
+        <w:rPr>
+          <w:rFonts w:ascii="Times New Roman" w:hAnsi="Times New Roman" w:cs="Times New Roman"/>
+          <w:sz w:val="24"/>
+          <w:szCs w:val="24"/>
+        </w:rPr>
+      </w:pPr>
+      <w:r>
+        <w:rPr>
+          <w:rFonts w:ascii="Times New Roman" w:hAnsi="Times New Roman" w:cs="Times New Roman"/>
+          <w:noProof/>
+          <w:sz w:val="24"/>
+          <w:szCs w:val="24"/>
+        </w:rPr>
+        <w:drawing>
+          <wp:inline distT="0" distB="0" distL="0" distR="0" wp14:anchorId="3D402751" wp14:editId="73F2047C">
+            <wp:extent cx="5943600" cy="2973705"/>
+            <wp:effectExtent l="0" t="0" r="0" b="0"/>
+            <wp:docPr id="6" name="Picture 6"/>
+            <wp:cNvGraphicFramePr>
+              <a:graphicFrameLocks xmlns:a="http://schemas.openxmlformats.org/drawingml/2006/main" noChangeAspect="1"/>
+            </wp:cNvGraphicFramePr>
+            <a:graphic xmlns:a="http://schemas.openxmlformats.org/drawingml/2006/main">
+              <a:graphicData uri="http://schemas.openxmlformats.org/drawingml/2006/picture">
+                <pic:pic xmlns:pic="http://schemas.openxmlformats.org/drawingml/2006/picture">
+                  <pic:nvPicPr>
+                    <pic:cNvPr id="1" name=""/>
+                    <pic:cNvPicPr/>
+                  </pic:nvPicPr>
+                  <pic:blipFill>
+                    <a:blip r:embed="rId13"/>
+                    <a:stretch>
+                      <a:fillRect/>
+                    </a:stretch>
+                  </pic:blipFill>
+                  <pic:spPr>
+                    <a:xfrm>
+                      <a:off x="0" y="0"/>
+                      <a:ext cx="5943600" cy="2973705"/>
+                    </a:xfrm>
+                    <a:prstGeom prst="rect">
+                      <a:avLst/>
+                    </a:prstGeom>
+                  </pic:spPr>
+                </pic:pic>
+              </a:graphicData>
+            </a:graphic>
+          </wp:inline>
+        </w:drawing>
+      </w:r>
+    </w:p>
+    <w:p>
+      <w:pPr>
+        <w:rPr>
+          <w:rFonts w:ascii="Times New Roman" w:hAnsi="Times New Roman" w:cs="Times New Roman"/>
+          <w:sz w:val="24"/>
+          <w:szCs w:val="24"/>
+        </w:rPr>
+      </w:pPr>
+      <w:r>
+        <w:rPr>
+          <w:rFonts w:ascii="Times New Roman" w:hAnsi="Times New Roman" w:cs="Times New Roman"/>
+          <w:sz w:val="24"/>
+          <w:szCs w:val="24"/>
+        </w:rPr>
+        <w:t>The below screenshot is of Swa</w:t>
+      </w:r>
+      <w:r>
+        <w:rPr>
+          <w:rFonts w:ascii="Times New Roman" w:hAnsi="Times New Roman" w:cs="Times New Roman"/>
+          <w:sz w:val="24"/>
+          <w:szCs w:val="24"/>
+        </w:rPr>
+        <w:t>g</w:t>
+      </w:r>
+      <w:r>
+        <w:rPr>
+          <w:rFonts w:ascii="Times New Roman" w:hAnsi="Times New Roman" w:cs="Times New Roman"/>
+          <w:sz w:val="24"/>
+          <w:szCs w:val="24"/>
+        </w:rPr>
+        <w:t>ger documentation,</w:t>
+      </w:r>
+    </w:p>
+    <w:p>
+      <w:pPr>
+        <w:rPr>
+          <w:rFonts w:ascii="Times New Roman" w:hAnsi="Times New Roman" w:cs="Times New Roman"/>
+          <w:sz w:val="24"/>
+          <w:szCs w:val="24"/>
+        </w:rPr>
+      </w:pPr>
+      <w:r>
+        <w:rPr>
+          <w:rFonts w:ascii="Times New Roman" w:hAnsi="Times New Roman" w:cs="Times New Roman"/>
+          <w:noProof/>
+          <w:sz w:val="24"/>
+          <w:szCs w:val="24"/>
+        </w:rPr>
+        <w:lastRenderedPageBreak/>
+        <w:drawing>
+          <wp:inline distT="0" distB="0" distL="0" distR="0" wp14:anchorId="34E33DC2" wp14:editId="14D02157">
+            <wp:extent cx="5943600" cy="2990850"/>
+            <wp:effectExtent l="0" t="0" r="0" b="0"/>
+            <wp:docPr id="7" name="Picture 7"/>
+            <wp:cNvGraphicFramePr>
+              <a:graphicFrameLocks xmlns:a="http://schemas.openxmlformats.org/drawingml/2006/main" noChangeAspect="1"/>
+            </wp:cNvGraphicFramePr>
+            <a:graphic xmlns:a="http://schemas.openxmlformats.org/drawingml/2006/main">
+              <a:graphicData uri="http://schemas.openxmlformats.org/drawingml/2006/picture">
+                <pic:pic xmlns:pic="http://schemas.openxmlformats.org/drawingml/2006/picture">
+                  <pic:nvPicPr>
+                    <pic:cNvPr id="1" name=""/>
+                    <pic:cNvPicPr/>
+                  </pic:nvPicPr>
+                  <pic:blipFill>
+                    <a:blip r:embed="rId14"/>
+                    <a:stretch>
+                      <a:fillRect/>
+                    </a:stretch>
+                  </pic:blipFill>
+                  <pic:spPr>
+                    <a:xfrm>
+                      <a:off x="0" y="0"/>
                       <a:ext cx="5943600" cy="2990850"/>
                     </a:xfrm>
                     <a:prstGeom prst="rect">
@@ -1142,7 +1343,7 @@
         <w:rFonts w:hint="default"/>
       </w:rPr>
     </w:lvl>
-    <w:lvl w:ilvl="1" w:tplc="04090019" w:tentative="1">
+    <w:lvl w:ilvl="1" w:tplc="04090019">
       <w:start w:val="1"/>
       <w:numFmt w:val="lowerLetter"/>
       <w:lvlText w:val="%2."/>
@@ -1328,11 +1529,103 @@
       </w:rPr>
     </w:lvl>
   </w:abstractNum>
+  <w:abstractNum w:abstractNumId="2" w15:restartNumberingAfterBreak="0">
+    <w:nsid w:val="720905FE"/>
+    <w:multiLevelType w:val="hybridMultilevel"/>
+    <w:tmpl w:val="C8D8A59E"/>
+    <w:lvl w:ilvl="0" w:tplc="FFFFFFFF">
+      <w:start w:val="1"/>
+      <w:numFmt w:val="decimal"/>
+      <w:lvlText w:val="%1."/>
+      <w:lvlJc w:val="left"/>
+      <w:pPr>
+        <w:ind w:left="720" w:hanging="360"/>
+      </w:pPr>
+      <w:rPr>
+        <w:rFonts w:hint="default"/>
+      </w:rPr>
+    </w:lvl>
+    <w:lvl w:ilvl="1" w:tplc="FFFFFFFF">
+      <w:start w:val="1"/>
+      <w:numFmt w:val="lowerLetter"/>
+      <w:lvlText w:val="%2."/>
+      <w:lvlJc w:val="left"/>
+      <w:pPr>
+        <w:ind w:left="1440" w:hanging="360"/>
+      </w:pPr>
+    </w:lvl>
+    <w:lvl w:ilvl="2" w:tplc="FFFFFFFF" w:tentative="1">
+      <w:start w:val="1"/>
+      <w:numFmt w:val="lowerRoman"/>
+      <w:lvlText w:val="%3."/>
+      <w:lvlJc w:val="right"/>
+      <w:pPr>
+        <w:ind w:left="2160" w:hanging="180"/>
+      </w:pPr>
+    </w:lvl>
+    <w:lvl w:ilvl="3" w:tplc="FFFFFFFF" w:tentative="1">
+      <w:start w:val="1"/>
+      <w:numFmt w:val="decimal"/>
+      <w:lvlText w:val="%4."/>
+      <w:lvlJc w:val="left"/>
+      <w:pPr>
+        <w:ind w:left="2880" w:hanging="360"/>
+      </w:pPr>
+    </w:lvl>
+    <w:lvl w:ilvl="4" w:tplc="FFFFFFFF" w:tentative="1">
+      <w:start w:val="1"/>
+      <w:numFmt w:val="lowerLetter"/>
+      <w:lvlText w:val="%5."/>
+      <w:lvlJc w:val="left"/>
+      <w:pPr>
+        <w:ind w:left="3600" w:hanging="360"/>
+      </w:pPr>
+    </w:lvl>
+    <w:lvl w:ilvl="5" w:tplc="FFFFFFFF" w:tentative="1">
+      <w:start w:val="1"/>
+      <w:numFmt w:val="lowerRoman"/>
+      <w:lvlText w:val="%6."/>
+      <w:lvlJc w:val="right"/>
+      <w:pPr>
+        <w:ind w:left="4320" w:hanging="180"/>
+      </w:pPr>
+    </w:lvl>
+    <w:lvl w:ilvl="6" w:tplc="FFFFFFFF" w:tentative="1">
+      <w:start w:val="1"/>
+      <w:numFmt w:val="decimal"/>
+      <w:lvlText w:val="%7."/>
+      <w:lvlJc w:val="left"/>
+      <w:pPr>
+        <w:ind w:left="5040" w:hanging="360"/>
+      </w:pPr>
+    </w:lvl>
+    <w:lvl w:ilvl="7" w:tplc="FFFFFFFF" w:tentative="1">
+      <w:start w:val="1"/>
+      <w:numFmt w:val="lowerLetter"/>
+      <w:lvlText w:val="%8."/>
+      <w:lvlJc w:val="left"/>
+      <w:pPr>
+        <w:ind w:left="5760" w:hanging="360"/>
+      </w:pPr>
+    </w:lvl>
+    <w:lvl w:ilvl="8" w:tplc="FFFFFFFF" w:tentative="1">
+      <w:start w:val="1"/>
+      <w:numFmt w:val="lowerRoman"/>
+      <w:lvlText w:val="%9."/>
+      <w:lvlJc w:val="right"/>
+      <w:pPr>
+        <w:ind w:left="6480" w:hanging="180"/>
+      </w:pPr>
+    </w:lvl>
+  </w:abstractNum>
   <w:num w:numId="1" w16cid:durableId="115681474">
     <w:abstractNumId w:val="1"/>
   </w:num>
   <w:num w:numId="2" w16cid:durableId="1693216060">
     <w:abstractNumId w:val="0"/>
+  </w:num>
+  <w:num w:numId="3" w16cid:durableId="151679295">
+    <w:abstractNumId w:val="2"/>
   </w:num>
 </w:numbering>
 </file>

</xml_diff>